<commit_message>
Correção da prova. E adicionando 2 Exercicios na lista de fixação.
</commit_message>
<xml_diff>
--- a/CursoNDDigital/UNIDADE VII/ExerciosFixacao/Exercícios - Unidade VII.docx
+++ b/CursoNDDigital/UNIDADE VII/ExerciosFixacao/Exercícios - Unidade VII.docx
@@ -538,7 +538,29 @@
           <w:szCs w:val="24"/>
           <w:lang w:eastAsia="pt-BR"/>
         </w:rPr>
-        <w:t>Escreva um programa que gere todos os anagramas potenciais de uma string.</w:t>
+        <w:t xml:space="preserve">Escreva um programa que gere todos os anagramas potenciais de uma </w:t>
+      </w:r>
+      <w:proofErr w:type="spellStart"/>
+      <w:r>
+        <w:rPr>
+          <w:rFonts w:ascii="Arial" w:eastAsia="Times New Roman" w:hAnsi="Arial" w:cs="Arial"/>
+          <w:color w:val="000000"/>
+          <w:sz w:val="24"/>
+          <w:szCs w:val="24"/>
+          <w:lang w:eastAsia="pt-BR"/>
+        </w:rPr>
+        <w:t>string</w:t>
+      </w:r>
+      <w:proofErr w:type="spellEnd"/>
+      <w:r>
+        <w:rPr>
+          <w:rFonts w:ascii="Arial" w:eastAsia="Times New Roman" w:hAnsi="Arial" w:cs="Arial"/>
+          <w:color w:val="000000"/>
+          <w:sz w:val="24"/>
+          <w:szCs w:val="24"/>
+          <w:lang w:eastAsia="pt-BR"/>
+        </w:rPr>
+        <w:t>.</w:t>
       </w:r>
     </w:p>
     <w:p>
@@ -582,7 +604,29 @@
           <w:szCs w:val="24"/>
           <w:lang w:eastAsia="pt-BR"/>
         </w:rPr>
-        <w:t>mplo, os anagramas potenciais de "biro" são:</w:t>
+        <w:t>mplo, os anagramas potenciais de "</w:t>
+      </w:r>
+      <w:proofErr w:type="spellStart"/>
+      <w:r>
+        <w:rPr>
+          <w:rFonts w:ascii="Arial" w:eastAsia="Times New Roman" w:hAnsi="Arial" w:cs="Arial"/>
+          <w:color w:val="000000"/>
+          <w:sz w:val="24"/>
+          <w:szCs w:val="24"/>
+          <w:lang w:eastAsia="pt-BR"/>
+        </w:rPr>
+        <w:t>biro</w:t>
+      </w:r>
+      <w:proofErr w:type="spellEnd"/>
+      <w:r>
+        <w:rPr>
+          <w:rFonts w:ascii="Arial" w:eastAsia="Times New Roman" w:hAnsi="Arial" w:cs="Arial"/>
+          <w:color w:val="000000"/>
+          <w:sz w:val="24"/>
+          <w:szCs w:val="24"/>
+          <w:lang w:eastAsia="pt-BR"/>
+        </w:rPr>
+        <w:t>" são:</w:t>
       </w:r>
     </w:p>
     <w:p>
@@ -599,16 +643,108 @@
           <w:lang w:eastAsia="pt-BR"/>
         </w:rPr>
       </w:pPr>
-      <w:r>
-        <w:rPr>
-          <w:rFonts w:ascii="Arial" w:eastAsia="Times New Roman" w:hAnsi="Arial" w:cs="Arial"/>
-          <w:color w:val="000000"/>
-          <w:sz w:val="24"/>
-          <w:szCs w:val="24"/>
-          <w:lang w:eastAsia="pt-BR"/>
-        </w:rPr>
-        <w:t>biro bior brio broi boir bori</w:t>
-      </w:r>
+      <w:proofErr w:type="spellStart"/>
+      <w:proofErr w:type="gramStart"/>
+      <w:r>
+        <w:rPr>
+          <w:rFonts w:ascii="Arial" w:eastAsia="Times New Roman" w:hAnsi="Arial" w:cs="Arial"/>
+          <w:color w:val="000000"/>
+          <w:sz w:val="24"/>
+          <w:szCs w:val="24"/>
+          <w:lang w:eastAsia="pt-BR"/>
+        </w:rPr>
+        <w:t>biro</w:t>
+      </w:r>
+      <w:proofErr w:type="spellEnd"/>
+      <w:proofErr w:type="gramEnd"/>
+      <w:r>
+        <w:rPr>
+          <w:rFonts w:ascii="Arial" w:eastAsia="Times New Roman" w:hAnsi="Arial" w:cs="Arial"/>
+          <w:color w:val="000000"/>
+          <w:sz w:val="24"/>
+          <w:szCs w:val="24"/>
+          <w:lang w:eastAsia="pt-BR"/>
+        </w:rPr>
+        <w:t xml:space="preserve"> </w:t>
+      </w:r>
+      <w:proofErr w:type="spellStart"/>
+      <w:r>
+        <w:rPr>
+          <w:rFonts w:ascii="Arial" w:eastAsia="Times New Roman" w:hAnsi="Arial" w:cs="Arial"/>
+          <w:color w:val="000000"/>
+          <w:sz w:val="24"/>
+          <w:szCs w:val="24"/>
+          <w:lang w:eastAsia="pt-BR"/>
+        </w:rPr>
+        <w:t>bior</w:t>
+      </w:r>
+      <w:proofErr w:type="spellEnd"/>
+      <w:r>
+        <w:rPr>
+          <w:rFonts w:ascii="Arial" w:eastAsia="Times New Roman" w:hAnsi="Arial" w:cs="Arial"/>
+          <w:color w:val="000000"/>
+          <w:sz w:val="24"/>
+          <w:szCs w:val="24"/>
+          <w:lang w:eastAsia="pt-BR"/>
+        </w:rPr>
+        <w:t xml:space="preserve"> brio </w:t>
+      </w:r>
+      <w:proofErr w:type="spellStart"/>
+      <w:r>
+        <w:rPr>
+          <w:rFonts w:ascii="Arial" w:eastAsia="Times New Roman" w:hAnsi="Arial" w:cs="Arial"/>
+          <w:color w:val="000000"/>
+          <w:sz w:val="24"/>
+          <w:szCs w:val="24"/>
+          <w:lang w:eastAsia="pt-BR"/>
+        </w:rPr>
+        <w:t>broi</w:t>
+      </w:r>
+      <w:proofErr w:type="spellEnd"/>
+      <w:r>
+        <w:rPr>
+          <w:rFonts w:ascii="Arial" w:eastAsia="Times New Roman" w:hAnsi="Arial" w:cs="Arial"/>
+          <w:color w:val="000000"/>
+          <w:sz w:val="24"/>
+          <w:szCs w:val="24"/>
+          <w:lang w:eastAsia="pt-BR"/>
+        </w:rPr>
+        <w:t xml:space="preserve"> </w:t>
+      </w:r>
+      <w:proofErr w:type="spellStart"/>
+      <w:r>
+        <w:rPr>
+          <w:rFonts w:ascii="Arial" w:eastAsia="Times New Roman" w:hAnsi="Arial" w:cs="Arial"/>
+          <w:color w:val="000000"/>
+          <w:sz w:val="24"/>
+          <w:szCs w:val="24"/>
+          <w:lang w:eastAsia="pt-BR"/>
+        </w:rPr>
+        <w:t>boir</w:t>
+      </w:r>
+      <w:proofErr w:type="spellEnd"/>
+      <w:r>
+        <w:rPr>
+          <w:rFonts w:ascii="Arial" w:eastAsia="Times New Roman" w:hAnsi="Arial" w:cs="Arial"/>
+          <w:color w:val="000000"/>
+          <w:sz w:val="24"/>
+          <w:szCs w:val="24"/>
+          <w:lang w:eastAsia="pt-BR"/>
+        </w:rPr>
+        <w:t xml:space="preserve"> </w:t>
+      </w:r>
+      <w:proofErr w:type="spellStart"/>
+      <w:r>
+        <w:rPr>
+          <w:rFonts w:ascii="Arial" w:eastAsia="Times New Roman" w:hAnsi="Arial" w:cs="Arial"/>
+          <w:color w:val="000000"/>
+          <w:sz w:val="24"/>
+          <w:szCs w:val="24"/>
+          <w:lang w:eastAsia="pt-BR"/>
+        </w:rPr>
+        <w:t>bori</w:t>
+      </w:r>
+      <w:proofErr w:type="spellEnd"/>
     </w:p>
     <w:p>
       <w:pPr>
@@ -624,16 +760,130 @@
           <w:lang w:eastAsia="pt-BR"/>
         </w:rPr>
       </w:pPr>
-      <w:r>
-        <w:rPr>
-          <w:rFonts w:ascii="Arial" w:eastAsia="Times New Roman" w:hAnsi="Arial" w:cs="Arial"/>
-          <w:color w:val="000000"/>
-          <w:sz w:val="24"/>
-          <w:szCs w:val="24"/>
-          <w:lang w:eastAsia="pt-BR"/>
-        </w:rPr>
-        <w:t>ibro ibor irbo irob iobr iorb</w:t>
-      </w:r>
+      <w:proofErr w:type="spellStart"/>
+      <w:proofErr w:type="gramStart"/>
+      <w:r>
+        <w:rPr>
+          <w:rFonts w:ascii="Arial" w:eastAsia="Times New Roman" w:hAnsi="Arial" w:cs="Arial"/>
+          <w:color w:val="000000"/>
+          <w:sz w:val="24"/>
+          <w:szCs w:val="24"/>
+          <w:lang w:eastAsia="pt-BR"/>
+        </w:rPr>
+        <w:t>ibro</w:t>
+      </w:r>
+      <w:proofErr w:type="spellEnd"/>
+      <w:proofErr w:type="gramEnd"/>
+      <w:r>
+        <w:rPr>
+          <w:rFonts w:ascii="Arial" w:eastAsia="Times New Roman" w:hAnsi="Arial" w:cs="Arial"/>
+          <w:color w:val="000000"/>
+          <w:sz w:val="24"/>
+          <w:szCs w:val="24"/>
+          <w:lang w:eastAsia="pt-BR"/>
+        </w:rPr>
+        <w:t xml:space="preserve"> </w:t>
+      </w:r>
+      <w:proofErr w:type="spellStart"/>
+      <w:r>
+        <w:rPr>
+          <w:rFonts w:ascii="Arial" w:eastAsia="Times New Roman" w:hAnsi="Arial" w:cs="Arial"/>
+          <w:color w:val="000000"/>
+          <w:sz w:val="24"/>
+          <w:szCs w:val="24"/>
+          <w:lang w:eastAsia="pt-BR"/>
+        </w:rPr>
+        <w:t>ibor</w:t>
+      </w:r>
+      <w:proofErr w:type="spellEnd"/>
+      <w:r>
+        <w:rPr>
+          <w:rFonts w:ascii="Arial" w:eastAsia="Times New Roman" w:hAnsi="Arial" w:cs="Arial"/>
+          <w:color w:val="000000"/>
+          <w:sz w:val="24"/>
+          <w:szCs w:val="24"/>
+          <w:lang w:eastAsia="pt-BR"/>
+        </w:rPr>
+        <w:t xml:space="preserve"> </w:t>
+      </w:r>
+      <w:proofErr w:type="spellStart"/>
+      <w:r>
+        <w:rPr>
+          <w:rFonts w:ascii="Arial" w:eastAsia="Times New Roman" w:hAnsi="Arial" w:cs="Arial"/>
+          <w:color w:val="000000"/>
+          <w:sz w:val="24"/>
+          <w:szCs w:val="24"/>
+          <w:lang w:eastAsia="pt-BR"/>
+        </w:rPr>
+        <w:t>irbo</w:t>
+      </w:r>
+      <w:proofErr w:type="spellEnd"/>
+      <w:r>
+        <w:rPr>
+          <w:rFonts w:ascii="Arial" w:eastAsia="Times New Roman" w:hAnsi="Arial" w:cs="Arial"/>
+          <w:color w:val="000000"/>
+          <w:sz w:val="24"/>
+          <w:szCs w:val="24"/>
+          <w:lang w:eastAsia="pt-BR"/>
+        </w:rPr>
+        <w:t xml:space="preserve"> </w:t>
+      </w:r>
+      <w:proofErr w:type="spellStart"/>
+      <w:r>
+        <w:rPr>
+          <w:rFonts w:ascii="Arial" w:eastAsia="Times New Roman" w:hAnsi="Arial" w:cs="Arial"/>
+          <w:color w:val="000000"/>
+          <w:sz w:val="24"/>
+          <w:szCs w:val="24"/>
+          <w:lang w:eastAsia="pt-BR"/>
+        </w:rPr>
+        <w:t>irob</w:t>
+      </w:r>
+      <w:proofErr w:type="spellEnd"/>
+      <w:r>
+        <w:rPr>
+          <w:rFonts w:ascii="Arial" w:eastAsia="Times New Roman" w:hAnsi="Arial" w:cs="Arial"/>
+          <w:color w:val="000000"/>
+          <w:sz w:val="24"/>
+          <w:szCs w:val="24"/>
+          <w:lang w:eastAsia="pt-BR"/>
+        </w:rPr>
+        <w:t xml:space="preserve"> </w:t>
+      </w:r>
+      <w:proofErr w:type="spellStart"/>
+      <w:r>
+        <w:rPr>
+          <w:rFonts w:ascii="Arial" w:eastAsia="Times New Roman" w:hAnsi="Arial" w:cs="Arial"/>
+          <w:color w:val="000000"/>
+          <w:sz w:val="24"/>
+          <w:szCs w:val="24"/>
+          <w:lang w:eastAsia="pt-BR"/>
+        </w:rPr>
+        <w:t>iobr</w:t>
+      </w:r>
+      <w:proofErr w:type="spellEnd"/>
+      <w:r>
+        <w:rPr>
+          <w:rFonts w:ascii="Arial" w:eastAsia="Times New Roman" w:hAnsi="Arial" w:cs="Arial"/>
+          <w:color w:val="000000"/>
+          <w:sz w:val="24"/>
+          <w:szCs w:val="24"/>
+          <w:lang w:eastAsia="pt-BR"/>
+        </w:rPr>
+        <w:t xml:space="preserve"> </w:t>
+      </w:r>
+      <w:proofErr w:type="spellStart"/>
+      <w:r>
+        <w:rPr>
+          <w:rFonts w:ascii="Arial" w:eastAsia="Times New Roman" w:hAnsi="Arial" w:cs="Arial"/>
+          <w:color w:val="000000"/>
+          <w:sz w:val="24"/>
+          <w:szCs w:val="24"/>
+          <w:lang w:eastAsia="pt-BR"/>
+        </w:rPr>
+        <w:t>iorb</w:t>
+      </w:r>
+      <w:proofErr w:type="spellEnd"/>
     </w:p>
     <w:p>
       <w:pPr>
@@ -649,16 +899,130 @@
           <w:lang w:eastAsia="pt-BR"/>
         </w:rPr>
       </w:pPr>
-      <w:r>
-        <w:rPr>
-          <w:rFonts w:ascii="Arial" w:eastAsia="Times New Roman" w:hAnsi="Arial" w:cs="Arial"/>
-          <w:color w:val="000000"/>
-          <w:sz w:val="24"/>
-          <w:szCs w:val="24"/>
-          <w:lang w:eastAsia="pt-BR"/>
-        </w:rPr>
-        <w:t>rbio rboi ribo riob roib robi</w:t>
-      </w:r>
+      <w:proofErr w:type="spellStart"/>
+      <w:proofErr w:type="gramStart"/>
+      <w:r>
+        <w:rPr>
+          <w:rFonts w:ascii="Arial" w:eastAsia="Times New Roman" w:hAnsi="Arial" w:cs="Arial"/>
+          <w:color w:val="000000"/>
+          <w:sz w:val="24"/>
+          <w:szCs w:val="24"/>
+          <w:lang w:eastAsia="pt-BR"/>
+        </w:rPr>
+        <w:t>rbio</w:t>
+      </w:r>
+      <w:proofErr w:type="spellEnd"/>
+      <w:proofErr w:type="gramEnd"/>
+      <w:r>
+        <w:rPr>
+          <w:rFonts w:ascii="Arial" w:eastAsia="Times New Roman" w:hAnsi="Arial" w:cs="Arial"/>
+          <w:color w:val="000000"/>
+          <w:sz w:val="24"/>
+          <w:szCs w:val="24"/>
+          <w:lang w:eastAsia="pt-BR"/>
+        </w:rPr>
+        <w:t xml:space="preserve"> </w:t>
+      </w:r>
+      <w:proofErr w:type="spellStart"/>
+      <w:r>
+        <w:rPr>
+          <w:rFonts w:ascii="Arial" w:eastAsia="Times New Roman" w:hAnsi="Arial" w:cs="Arial"/>
+          <w:color w:val="000000"/>
+          <w:sz w:val="24"/>
+          <w:szCs w:val="24"/>
+          <w:lang w:eastAsia="pt-BR"/>
+        </w:rPr>
+        <w:t>rboi</w:t>
+      </w:r>
+      <w:proofErr w:type="spellEnd"/>
+      <w:r>
+        <w:rPr>
+          <w:rFonts w:ascii="Arial" w:eastAsia="Times New Roman" w:hAnsi="Arial" w:cs="Arial"/>
+          <w:color w:val="000000"/>
+          <w:sz w:val="24"/>
+          <w:szCs w:val="24"/>
+          <w:lang w:eastAsia="pt-BR"/>
+        </w:rPr>
+        <w:t xml:space="preserve"> </w:t>
+      </w:r>
+      <w:proofErr w:type="spellStart"/>
+      <w:r>
+        <w:rPr>
+          <w:rFonts w:ascii="Arial" w:eastAsia="Times New Roman" w:hAnsi="Arial" w:cs="Arial"/>
+          <w:color w:val="000000"/>
+          <w:sz w:val="24"/>
+          <w:szCs w:val="24"/>
+          <w:lang w:eastAsia="pt-BR"/>
+        </w:rPr>
+        <w:t>ribo</w:t>
+      </w:r>
+      <w:proofErr w:type="spellEnd"/>
+      <w:r>
+        <w:rPr>
+          <w:rFonts w:ascii="Arial" w:eastAsia="Times New Roman" w:hAnsi="Arial" w:cs="Arial"/>
+          <w:color w:val="000000"/>
+          <w:sz w:val="24"/>
+          <w:szCs w:val="24"/>
+          <w:lang w:eastAsia="pt-BR"/>
+        </w:rPr>
+        <w:t xml:space="preserve"> </w:t>
+      </w:r>
+      <w:proofErr w:type="spellStart"/>
+      <w:r>
+        <w:rPr>
+          <w:rFonts w:ascii="Arial" w:eastAsia="Times New Roman" w:hAnsi="Arial" w:cs="Arial"/>
+          <w:color w:val="000000"/>
+          <w:sz w:val="24"/>
+          <w:szCs w:val="24"/>
+          <w:lang w:eastAsia="pt-BR"/>
+        </w:rPr>
+        <w:t>riob</w:t>
+      </w:r>
+      <w:proofErr w:type="spellEnd"/>
+      <w:r>
+        <w:rPr>
+          <w:rFonts w:ascii="Arial" w:eastAsia="Times New Roman" w:hAnsi="Arial" w:cs="Arial"/>
+          <w:color w:val="000000"/>
+          <w:sz w:val="24"/>
+          <w:szCs w:val="24"/>
+          <w:lang w:eastAsia="pt-BR"/>
+        </w:rPr>
+        <w:t xml:space="preserve"> </w:t>
+      </w:r>
+      <w:proofErr w:type="spellStart"/>
+      <w:r>
+        <w:rPr>
+          <w:rFonts w:ascii="Arial" w:eastAsia="Times New Roman" w:hAnsi="Arial" w:cs="Arial"/>
+          <w:color w:val="000000"/>
+          <w:sz w:val="24"/>
+          <w:szCs w:val="24"/>
+          <w:lang w:eastAsia="pt-BR"/>
+        </w:rPr>
+        <w:t>roib</w:t>
+      </w:r>
+      <w:proofErr w:type="spellEnd"/>
+      <w:r>
+        <w:rPr>
+          <w:rFonts w:ascii="Arial" w:eastAsia="Times New Roman" w:hAnsi="Arial" w:cs="Arial"/>
+          <w:color w:val="000000"/>
+          <w:sz w:val="24"/>
+          <w:szCs w:val="24"/>
+          <w:lang w:eastAsia="pt-BR"/>
+        </w:rPr>
+        <w:t xml:space="preserve"> </w:t>
+      </w:r>
+      <w:proofErr w:type="spellStart"/>
+      <w:r>
+        <w:rPr>
+          <w:rFonts w:ascii="Arial" w:eastAsia="Times New Roman" w:hAnsi="Arial" w:cs="Arial"/>
+          <w:color w:val="000000"/>
+          <w:sz w:val="24"/>
+          <w:szCs w:val="24"/>
+          <w:lang w:eastAsia="pt-BR"/>
+        </w:rPr>
+        <w:t>robi</w:t>
+      </w:r>
+      <w:proofErr w:type="spellEnd"/>
     </w:p>
     <w:p>
       <w:pPr>
@@ -674,18 +1038,355 @@
           <w:lang w:eastAsia="pt-BR"/>
         </w:rPr>
       </w:pPr>
-      <w:r>
-        <w:rPr>
-          <w:rFonts w:ascii="Arial" w:eastAsia="Times New Roman" w:hAnsi="Arial" w:cs="Arial"/>
-          <w:color w:val="000000"/>
-          <w:sz w:val="24"/>
-          <w:szCs w:val="24"/>
-          <w:lang w:eastAsia="pt-BR"/>
-        </w:rPr>
-        <w:t>obir obri oibr oirb orbi orib</w:t>
+      <w:proofErr w:type="spellStart"/>
+      <w:proofErr w:type="gramStart"/>
+      <w:r>
+        <w:rPr>
+          <w:rFonts w:ascii="Arial" w:eastAsia="Times New Roman" w:hAnsi="Arial" w:cs="Arial"/>
+          <w:color w:val="000000"/>
+          <w:sz w:val="24"/>
+          <w:szCs w:val="24"/>
+          <w:lang w:eastAsia="pt-BR"/>
+        </w:rPr>
+        <w:t>obir</w:t>
+      </w:r>
+      <w:proofErr w:type="spellEnd"/>
+      <w:proofErr w:type="gramEnd"/>
+      <w:r>
+        <w:rPr>
+          <w:rFonts w:ascii="Arial" w:eastAsia="Times New Roman" w:hAnsi="Arial" w:cs="Arial"/>
+          <w:color w:val="000000"/>
+          <w:sz w:val="24"/>
+          <w:szCs w:val="24"/>
+          <w:lang w:eastAsia="pt-BR"/>
+        </w:rPr>
+        <w:t xml:space="preserve"> </w:t>
+      </w:r>
+      <w:proofErr w:type="spellStart"/>
+      <w:r>
+        <w:rPr>
+          <w:rFonts w:ascii="Arial" w:eastAsia="Times New Roman" w:hAnsi="Arial" w:cs="Arial"/>
+          <w:color w:val="000000"/>
+          <w:sz w:val="24"/>
+          <w:szCs w:val="24"/>
+          <w:lang w:eastAsia="pt-BR"/>
+        </w:rPr>
+        <w:t>obri</w:t>
+      </w:r>
+      <w:proofErr w:type="spellEnd"/>
+      <w:r>
+        <w:rPr>
+          <w:rFonts w:ascii="Arial" w:eastAsia="Times New Roman" w:hAnsi="Arial" w:cs="Arial"/>
+          <w:color w:val="000000"/>
+          <w:sz w:val="24"/>
+          <w:szCs w:val="24"/>
+          <w:lang w:eastAsia="pt-BR"/>
+        </w:rPr>
+        <w:t xml:space="preserve"> </w:t>
+      </w:r>
+      <w:proofErr w:type="spellStart"/>
+      <w:r>
+        <w:rPr>
+          <w:rFonts w:ascii="Arial" w:eastAsia="Times New Roman" w:hAnsi="Arial" w:cs="Arial"/>
+          <w:color w:val="000000"/>
+          <w:sz w:val="24"/>
+          <w:szCs w:val="24"/>
+          <w:lang w:eastAsia="pt-BR"/>
+        </w:rPr>
+        <w:t>oibr</w:t>
+      </w:r>
+      <w:proofErr w:type="spellEnd"/>
+      <w:r>
+        <w:rPr>
+          <w:rFonts w:ascii="Arial" w:eastAsia="Times New Roman" w:hAnsi="Arial" w:cs="Arial"/>
+          <w:color w:val="000000"/>
+          <w:sz w:val="24"/>
+          <w:szCs w:val="24"/>
+          <w:lang w:eastAsia="pt-BR"/>
+        </w:rPr>
+        <w:t xml:space="preserve"> </w:t>
+      </w:r>
+      <w:proofErr w:type="spellStart"/>
+      <w:r>
+        <w:rPr>
+          <w:rFonts w:ascii="Arial" w:eastAsia="Times New Roman" w:hAnsi="Arial" w:cs="Arial"/>
+          <w:color w:val="000000"/>
+          <w:sz w:val="24"/>
+          <w:szCs w:val="24"/>
+          <w:lang w:eastAsia="pt-BR"/>
+        </w:rPr>
+        <w:t>oirb</w:t>
+      </w:r>
+      <w:proofErr w:type="spellEnd"/>
+      <w:r>
+        <w:rPr>
+          <w:rFonts w:ascii="Arial" w:eastAsia="Times New Roman" w:hAnsi="Arial" w:cs="Arial"/>
+          <w:color w:val="000000"/>
+          <w:sz w:val="24"/>
+          <w:szCs w:val="24"/>
+          <w:lang w:eastAsia="pt-BR"/>
+        </w:rPr>
+        <w:t xml:space="preserve"> orbi </w:t>
+      </w:r>
+      <w:proofErr w:type="spellStart"/>
+      <w:r>
+        <w:rPr>
+          <w:rFonts w:ascii="Arial" w:eastAsia="Times New Roman" w:hAnsi="Arial" w:cs="Arial"/>
+          <w:color w:val="000000"/>
+          <w:sz w:val="24"/>
+          <w:szCs w:val="24"/>
+          <w:lang w:eastAsia="pt-BR"/>
+        </w:rPr>
+        <w:t>orib</w:t>
+      </w:r>
+      <w:proofErr w:type="spellEnd"/>
+    </w:p>
+    <w:p>
+      <w:pPr>
+        <w:shd w:val="clear" w:color="auto" w:fill="FFFFFF"/>
+        <w:spacing w:after="0" w:line="240" w:lineRule="auto"/>
+        <w:ind w:left="708"/>
+        <w:jc w:val="both"/>
+        <w:rPr>
+          <w:rFonts w:ascii="Arial" w:eastAsia="Times New Roman" w:hAnsi="Arial" w:cs="Arial"/>
+          <w:color w:val="000000"/>
+          <w:sz w:val="24"/>
+          <w:szCs w:val="24"/>
+          <w:lang w:eastAsia="pt-BR"/>
+        </w:rPr>
+      </w:pPr>
+    </w:p>
+    <w:p>
+      <w:pPr>
+        <w:shd w:val="clear" w:color="auto" w:fill="FFFFFF"/>
+        <w:spacing w:after="0" w:line="240" w:lineRule="auto"/>
+        <w:jc w:val="both"/>
+        <w:rPr>
+          <w:rFonts w:ascii="Arial" w:eastAsia="Times New Roman" w:hAnsi="Arial" w:cs="Arial"/>
+          <w:color w:val="000000"/>
+          <w:sz w:val="24"/>
+          <w:szCs w:val="24"/>
+          <w:lang w:eastAsia="pt-BR"/>
+        </w:rPr>
+      </w:pPr>
+      <w:r>
+        <w:rPr>
+          <w:rFonts w:ascii="Arial" w:eastAsia="Times New Roman" w:hAnsi="Arial" w:cs="Arial"/>
+          <w:b/>
+          <w:color w:val="000000"/>
+          <w:sz w:val="24"/>
+          <w:szCs w:val="24"/>
+          <w:lang w:eastAsia="pt-BR"/>
+        </w:rPr>
+        <w:t>5)</w:t>
+      </w:r>
+      <w:r>
+        <w:rPr>
+          <w:rFonts w:ascii="Arial" w:eastAsia="Times New Roman" w:hAnsi="Arial" w:cs="Arial"/>
+          <w:color w:val="000000"/>
+          <w:sz w:val="24"/>
+          <w:szCs w:val="24"/>
+          <w:lang w:eastAsia="pt-BR"/>
+        </w:rPr>
+        <w:t xml:space="preserve"> </w:t>
+      </w:r>
+      <w:r>
+        <w:rPr>
+          <w:rFonts w:ascii="Arial" w:eastAsia="Times New Roman" w:hAnsi="Arial" w:cs="Arial"/>
+          <w:color w:val="000000"/>
+          <w:sz w:val="24"/>
+          <w:szCs w:val="24"/>
+          <w:lang w:eastAsia="pt-BR"/>
+        </w:rPr>
+        <w:t>Faça o programa que apresenta a seguinte saída, perguntando ao usuário o número máximo (no exemplo, 9). Este número deve ser sempre ímpar.</w:t>
+      </w:r>
+    </w:p>
+    <w:p>
+      <w:pPr>
+        <w:shd w:val="clear" w:color="auto" w:fill="FFFFFF"/>
+        <w:spacing w:after="0" w:line="240" w:lineRule="auto"/>
+        <w:ind w:left="708"/>
+        <w:jc w:val="both"/>
+        <w:rPr>
+          <w:rFonts w:ascii="Arial" w:eastAsia="Times New Roman" w:hAnsi="Arial" w:cs="Arial"/>
+          <w:color w:val="000000"/>
+          <w:sz w:val="24"/>
+          <w:szCs w:val="24"/>
+          <w:lang w:eastAsia="pt-BR"/>
+        </w:rPr>
+      </w:pPr>
+    </w:p>
+    <w:p>
+      <w:pPr>
+        <w:shd w:val="clear" w:color="auto" w:fill="FFFFFF"/>
+        <w:spacing w:after="0" w:line="240" w:lineRule="auto"/>
+        <w:ind w:left="708"/>
+        <w:jc w:val="both"/>
+        <w:rPr>
+          <w:rFonts w:ascii="Arial" w:eastAsia="Times New Roman" w:hAnsi="Arial" w:cs="Arial"/>
+          <w:color w:val="000000"/>
+          <w:sz w:val="24"/>
+          <w:szCs w:val="24"/>
+          <w:lang w:eastAsia="pt-BR"/>
+        </w:rPr>
+      </w:pPr>
+      <w:r>
+        <w:rPr>
+          <w:rFonts w:ascii="Arial" w:eastAsia="Times New Roman" w:hAnsi="Arial" w:cs="Arial"/>
+          <w:color w:val="000000"/>
+          <w:sz w:val="24"/>
+          <w:szCs w:val="24"/>
+          <w:lang w:eastAsia="pt-BR"/>
+        </w:rPr>
+        <w:t>1 2 3 4 5 6 7 8 9</w:t>
+      </w:r>
+    </w:p>
+    <w:p>
+      <w:pPr>
+        <w:shd w:val="clear" w:color="auto" w:fill="FFFFFF"/>
+        <w:spacing w:after="0" w:line="240" w:lineRule="auto"/>
+        <w:ind w:left="708"/>
+        <w:jc w:val="both"/>
+        <w:rPr>
+          <w:rFonts w:ascii="Arial" w:eastAsia="Times New Roman" w:hAnsi="Arial" w:cs="Arial"/>
+          <w:color w:val="000000"/>
+          <w:sz w:val="24"/>
+          <w:szCs w:val="24"/>
+          <w:lang w:eastAsia="pt-BR"/>
+        </w:rPr>
+      </w:pPr>
+      <w:r>
+        <w:rPr>
+          <w:rFonts w:ascii="Arial" w:eastAsia="Times New Roman" w:hAnsi="Arial" w:cs="Arial"/>
+          <w:color w:val="000000"/>
+          <w:sz w:val="24"/>
+          <w:szCs w:val="24"/>
+          <w:lang w:eastAsia="pt-BR"/>
+        </w:rPr>
+        <w:t xml:space="preserve">   2 3 4 5 6 7 8</w:t>
+      </w:r>
+    </w:p>
+    <w:p>
+      <w:pPr>
+        <w:shd w:val="clear" w:color="auto" w:fill="FFFFFF"/>
+        <w:spacing w:after="0" w:line="240" w:lineRule="auto"/>
+        <w:ind w:left="708"/>
+        <w:jc w:val="both"/>
+        <w:rPr>
+          <w:rFonts w:ascii="Arial" w:eastAsia="Times New Roman" w:hAnsi="Arial" w:cs="Arial"/>
+          <w:color w:val="000000"/>
+          <w:sz w:val="24"/>
+          <w:szCs w:val="24"/>
+          <w:lang w:eastAsia="pt-BR"/>
+        </w:rPr>
+      </w:pPr>
+      <w:r>
+        <w:rPr>
+          <w:rFonts w:ascii="Arial" w:eastAsia="Times New Roman" w:hAnsi="Arial" w:cs="Arial"/>
+          <w:color w:val="000000"/>
+          <w:sz w:val="24"/>
+          <w:szCs w:val="24"/>
+          <w:lang w:eastAsia="pt-BR"/>
+        </w:rPr>
+        <w:t xml:space="preserve">      3 4 5 6 7</w:t>
+      </w:r>
+    </w:p>
+    <w:p>
+      <w:pPr>
+        <w:shd w:val="clear" w:color="auto" w:fill="FFFFFF"/>
+        <w:spacing w:after="0" w:line="240" w:lineRule="auto"/>
+        <w:ind w:left="708"/>
+        <w:jc w:val="both"/>
+        <w:rPr>
+          <w:rFonts w:ascii="Arial" w:eastAsia="Times New Roman" w:hAnsi="Arial" w:cs="Arial"/>
+          <w:color w:val="000000"/>
+          <w:sz w:val="24"/>
+          <w:szCs w:val="24"/>
+          <w:lang w:eastAsia="pt-BR"/>
+        </w:rPr>
+      </w:pPr>
+      <w:r>
+        <w:rPr>
+          <w:rFonts w:ascii="Arial" w:eastAsia="Times New Roman" w:hAnsi="Arial" w:cs="Arial"/>
+          <w:color w:val="000000"/>
+          <w:sz w:val="24"/>
+          <w:szCs w:val="24"/>
+          <w:lang w:eastAsia="pt-BR"/>
+        </w:rPr>
+        <w:t xml:space="preserve">         4 5 6</w:t>
+      </w:r>
+    </w:p>
+    <w:p>
+      <w:pPr>
+        <w:shd w:val="clear" w:color="auto" w:fill="FFFFFF"/>
+        <w:spacing w:after="0" w:line="240" w:lineRule="auto"/>
+        <w:ind w:left="708"/>
+        <w:jc w:val="both"/>
+        <w:rPr>
+          <w:rFonts w:ascii="Arial" w:eastAsia="Times New Roman" w:hAnsi="Arial" w:cs="Arial"/>
+          <w:color w:val="000000"/>
+          <w:sz w:val="24"/>
+          <w:szCs w:val="24"/>
+          <w:lang w:eastAsia="pt-BR"/>
+        </w:rPr>
+      </w:pPr>
+      <w:r>
+        <w:rPr>
+          <w:rFonts w:ascii="Arial" w:eastAsia="Times New Roman" w:hAnsi="Arial" w:cs="Arial"/>
+          <w:color w:val="000000"/>
+          <w:sz w:val="24"/>
+          <w:szCs w:val="24"/>
+          <w:lang w:eastAsia="pt-BR"/>
+        </w:rPr>
+        <w:t xml:space="preserve">            5  </w:t>
+      </w:r>
+    </w:p>
+    <w:p>
+      <w:pPr>
+        <w:shd w:val="clear" w:color="auto" w:fill="FFFFFF"/>
+        <w:spacing w:after="0" w:line="240" w:lineRule="auto"/>
+        <w:jc w:val="both"/>
+        <w:rPr>
+          <w:rFonts w:ascii="Arial" w:eastAsia="Times New Roman" w:hAnsi="Arial" w:cs="Arial"/>
+          <w:color w:val="000000"/>
+          <w:sz w:val="24"/>
+          <w:szCs w:val="24"/>
+          <w:lang w:eastAsia="pt-BR"/>
+        </w:rPr>
+      </w:pPr>
+      <w:r>
+        <w:rPr>
+          <w:rFonts w:ascii="Arial" w:eastAsia="Times New Roman" w:hAnsi="Arial" w:cs="Arial"/>
+          <w:b/>
+          <w:color w:val="000000"/>
+          <w:sz w:val="24"/>
+          <w:szCs w:val="24"/>
+          <w:lang w:eastAsia="pt-BR"/>
+        </w:rPr>
+        <w:t xml:space="preserve">6) </w:t>
+      </w:r>
+      <w:r>
+        <w:rPr>
+          <w:rFonts w:ascii="Arial" w:eastAsia="Times New Roman" w:hAnsi="Arial" w:cs="Arial"/>
+          <w:color w:val="000000"/>
+          <w:sz w:val="24"/>
+          <w:szCs w:val="24"/>
+          <w:lang w:eastAsia="pt-BR"/>
+        </w:rPr>
+        <w:t>Faça um programa que simule um lançamento de dados. Lance o dado 100 vezes e armazene os resultados em um vetor. Depois, mostre quantas vezes cada valor foi conseguido. Dica: use um vetor de contadores(1-6) e uma função para gerar números aleatórios, simulando os lançamentos dos dados</w:t>
       </w:r>
       <w:bookmarkStart w:id="0" w:name="_GoBack"/>
       <w:bookmarkEnd w:id="0"/>
+      <w:r>
+        <w:rPr>
+          <w:rFonts w:ascii="Arial" w:eastAsia="Times New Roman" w:hAnsi="Arial" w:cs="Arial"/>
+          <w:color w:val="000000"/>
+          <w:sz w:val="24"/>
+          <w:szCs w:val="24"/>
+          <w:lang w:eastAsia="pt-BR"/>
+        </w:rPr>
+        <w:t>.</w:t>
+      </w:r>
     </w:p>
     <w:sectPr>
       <w:pgSz w:w="11906" w:h="16838"/>

</xml_diff>